<commit_message>
Signed-off-by: DHRUV PRAJAPATI <159617096+dhruv613@users.noreply.github.com>
</commit_message>
<xml_diff>
--- a/data/word_templates/script 10 (1).docx
+++ b/data/word_templates/script 10 (1).docx
@@ -633,16 +633,6 @@
       <w:pPr>
         <w:ind w:left="3600"/>
       </w:pPr>
-      <w:hyperlink r:id="rId6" w:tgtFrame="_blank" w:history="1">
-        <w:r>
-          <w:rPr>
-            <w:rStyle w:val="Hyperlink"/>
-            <w:b/>
-            <w:bCs/>
-          </w:rPr>
-          <w:t>Unsubscribe</w:t>
-        </w:r>
-      </w:hyperlink>
     </w:p>
     <w:p/>
     <w:sectPr>

</xml_diff>